<commit_message>
Add some important step in the setup tutorial: - SDL_mixer.dll in system32 - C/C++ general > library paths, add: /your project directory/sdl/lib - add the right make.exe file on the SVN download tool: http://armconsoledemogame.googlecode.com/files/make.zip
</commit_message>
<xml_diff>
--- a/Setup Windows.docx
+++ b/Setup Windows.docx
@@ -84,7 +84,7 @@
             </w:rPr>
             <w:fldChar w:fldCharType="separate"/>
           </w:r>
-          <w:hyperlink w:anchor="_Toc262951778" w:history="1">
+          <w:hyperlink w:anchor="_Toc263189892" w:history="1">
             <w:r>
               <w:rPr>
                 <w:rStyle w:val="Lienhypertexte"/>
@@ -112,7 +112,7 @@
                 <w:noProof/>
                 <w:webHidden/>
               </w:rPr>
-              <w:instrText xml:space="preserve"> PAGEREF _Toc262951778 \h </w:instrText>
+              <w:instrText xml:space="preserve"> PAGEREF _Toc263189892 \h </w:instrText>
             </w:r>
             <w:r>
               <w:rPr>
@@ -154,7 +154,7 @@
               <w:lang w:val="fr-CA" w:eastAsia="fr-CA"/>
             </w:rPr>
           </w:pPr>
-          <w:hyperlink w:anchor="_Toc262951779" w:history="1">
+          <w:hyperlink w:anchor="_Toc263189893" w:history="1">
             <w:r>
               <w:rPr>
                 <w:rStyle w:val="Lienhypertexte"/>
@@ -182,7 +182,7 @@
                 <w:noProof/>
                 <w:webHidden/>
               </w:rPr>
-              <w:instrText xml:space="preserve"> PAGEREF _Toc262951779 \h </w:instrText>
+              <w:instrText xml:space="preserve"> PAGEREF _Toc263189893 \h </w:instrText>
             </w:r>
             <w:r>
               <w:rPr>
@@ -224,7 +224,7 @@
               <w:lang w:val="fr-CA" w:eastAsia="fr-CA"/>
             </w:rPr>
           </w:pPr>
-          <w:hyperlink w:anchor="_Toc262951780" w:history="1">
+          <w:hyperlink w:anchor="_Toc263189894" w:history="1">
             <w:r>
               <w:rPr>
                 <w:rStyle w:val="Lienhypertexte"/>
@@ -252,7 +252,7 @@
                 <w:noProof/>
                 <w:webHidden/>
               </w:rPr>
-              <w:instrText xml:space="preserve"> PAGEREF _Toc262951780 \h </w:instrText>
+              <w:instrText xml:space="preserve"> PAGEREF _Toc263189894 \h </w:instrText>
             </w:r>
             <w:r>
               <w:rPr>
@@ -294,7 +294,7 @@
               <w:lang w:val="fr-CA" w:eastAsia="fr-CA"/>
             </w:rPr>
           </w:pPr>
-          <w:hyperlink w:anchor="_Toc262951781" w:history="1">
+          <w:hyperlink w:anchor="_Toc263189895" w:history="1">
             <w:r>
               <w:rPr>
                 <w:rStyle w:val="Lienhypertexte"/>
@@ -322,7 +322,7 @@
                 <w:noProof/>
                 <w:webHidden/>
               </w:rPr>
-              <w:instrText xml:space="preserve"> PAGEREF _Toc262951781 \h </w:instrText>
+              <w:instrText xml:space="preserve"> PAGEREF _Toc263189895 \h </w:instrText>
             </w:r>
             <w:r>
               <w:rPr>
@@ -364,7 +364,7 @@
               <w:lang w:val="fr-CA" w:eastAsia="fr-CA"/>
             </w:rPr>
           </w:pPr>
-          <w:hyperlink w:anchor="_Toc262951782" w:history="1">
+          <w:hyperlink w:anchor="_Toc263189896" w:history="1">
             <w:r>
               <w:rPr>
                 <w:rStyle w:val="Lienhypertexte"/>
@@ -392,7 +392,7 @@
                 <w:noProof/>
                 <w:webHidden/>
               </w:rPr>
-              <w:instrText xml:space="preserve"> PAGEREF _Toc262951782 \h </w:instrText>
+              <w:instrText xml:space="preserve"> PAGEREF _Toc263189896 \h </w:instrText>
             </w:r>
             <w:r>
               <w:rPr>
@@ -434,7 +434,7 @@
               <w:lang w:val="fr-CA" w:eastAsia="fr-CA"/>
             </w:rPr>
           </w:pPr>
-          <w:hyperlink w:anchor="_Toc262951783" w:history="1">
+          <w:hyperlink w:anchor="_Toc263189897" w:history="1">
             <w:r>
               <w:rPr>
                 <w:rStyle w:val="Lienhypertexte"/>
@@ -462,7 +462,7 @@
                 <w:noProof/>
                 <w:webHidden/>
               </w:rPr>
-              <w:instrText xml:space="preserve"> PAGEREF _Toc262951783 \h </w:instrText>
+              <w:instrText xml:space="preserve"> PAGEREF _Toc263189897 \h </w:instrText>
             </w:r>
             <w:r>
               <w:rPr>
@@ -504,7 +504,7 @@
               <w:lang w:val="fr-CA" w:eastAsia="fr-CA"/>
             </w:rPr>
           </w:pPr>
-          <w:hyperlink w:anchor="_Toc262951784" w:history="1">
+          <w:hyperlink w:anchor="_Toc263189898" w:history="1">
             <w:r>
               <w:rPr>
                 <w:rStyle w:val="Lienhypertexte"/>
@@ -532,7 +532,7 @@
                 <w:noProof/>
                 <w:webHidden/>
               </w:rPr>
-              <w:instrText xml:space="preserve"> PAGEREF _Toc262951784 \h </w:instrText>
+              <w:instrText xml:space="preserve"> PAGEREF _Toc263189898 \h </w:instrText>
             </w:r>
             <w:r>
               <w:rPr>
@@ -574,7 +574,7 @@
               <w:lang w:val="fr-CA" w:eastAsia="fr-CA"/>
             </w:rPr>
           </w:pPr>
-          <w:hyperlink w:anchor="_Toc262951785" w:history="1">
+          <w:hyperlink w:anchor="_Toc263189899" w:history="1">
             <w:r>
               <w:rPr>
                 <w:rStyle w:val="Lienhypertexte"/>
@@ -602,7 +602,7 @@
                 <w:noProof/>
                 <w:webHidden/>
               </w:rPr>
-              <w:instrText xml:space="preserve"> PAGEREF _Toc262951785 \h </w:instrText>
+              <w:instrText xml:space="preserve"> PAGEREF _Toc263189899 \h </w:instrText>
             </w:r>
             <w:r>
               <w:rPr>
@@ -644,7 +644,7 @@
               <w:lang w:val="fr-CA" w:eastAsia="fr-CA"/>
             </w:rPr>
           </w:pPr>
-          <w:hyperlink w:anchor="_Toc262951786" w:history="1">
+          <w:hyperlink w:anchor="_Toc263189900" w:history="1">
             <w:r>
               <w:rPr>
                 <w:rStyle w:val="Lienhypertexte"/>
@@ -672,7 +672,7 @@
                 <w:noProof/>
                 <w:webHidden/>
               </w:rPr>
-              <w:instrText xml:space="preserve"> PAGEREF _Toc262951786 \h </w:instrText>
+              <w:instrText xml:space="preserve"> PAGEREF _Toc263189900 \h </w:instrText>
             </w:r>
             <w:r>
               <w:rPr>
@@ -714,7 +714,7 @@
               <w:lang w:val="fr-CA" w:eastAsia="fr-CA"/>
             </w:rPr>
           </w:pPr>
-          <w:hyperlink w:anchor="_Toc262951787" w:history="1">
+          <w:hyperlink w:anchor="_Toc263189901" w:history="1">
             <w:r>
               <w:rPr>
                 <w:rStyle w:val="Lienhypertexte"/>
@@ -742,7 +742,7 @@
                 <w:noProof/>
                 <w:webHidden/>
               </w:rPr>
-              <w:instrText xml:space="preserve"> PAGEREF _Toc262951787 \h </w:instrText>
+              <w:instrText xml:space="preserve"> PAGEREF _Toc263189901 \h </w:instrText>
             </w:r>
             <w:r>
               <w:rPr>
@@ -784,7 +784,7 @@
               <w:lang w:val="fr-CA" w:eastAsia="fr-CA"/>
             </w:rPr>
           </w:pPr>
-          <w:hyperlink w:anchor="_Toc262951788" w:history="1">
+          <w:hyperlink w:anchor="_Toc263189902" w:history="1">
             <w:r>
               <w:rPr>
                 <w:rStyle w:val="Lienhypertexte"/>
@@ -812,7 +812,7 @@
                 <w:noProof/>
                 <w:webHidden/>
               </w:rPr>
-              <w:instrText xml:space="preserve"> PAGEREF _Toc262951788 \h </w:instrText>
+              <w:instrText xml:space="preserve"> PAGEREF _Toc263189902 \h </w:instrText>
             </w:r>
             <w:r>
               <w:rPr>
@@ -854,7 +854,7 @@
               <w:lang w:val="fr-CA" w:eastAsia="fr-CA"/>
             </w:rPr>
           </w:pPr>
-          <w:hyperlink w:anchor="_Toc262951789" w:history="1">
+          <w:hyperlink w:anchor="_Toc263189903" w:history="1">
             <w:r>
               <w:rPr>
                 <w:rStyle w:val="Lienhypertexte"/>
@@ -882,7 +882,7 @@
                 <w:noProof/>
                 <w:webHidden/>
               </w:rPr>
-              <w:instrText xml:space="preserve"> PAGEREF _Toc262951789 \h </w:instrText>
+              <w:instrText xml:space="preserve"> PAGEREF _Toc263189903 \h </w:instrText>
             </w:r>
             <w:r>
               <w:rPr>
@@ -924,7 +924,7 @@
               <w:lang w:val="fr-CA" w:eastAsia="fr-CA"/>
             </w:rPr>
           </w:pPr>
-          <w:hyperlink w:anchor="_Toc262951790" w:history="1">
+          <w:hyperlink w:anchor="_Toc263189904" w:history="1">
             <w:r>
               <w:rPr>
                 <w:rStyle w:val="Lienhypertexte"/>
@@ -952,7 +952,7 @@
                 <w:noProof/>
                 <w:webHidden/>
               </w:rPr>
-              <w:instrText xml:space="preserve"> PAGEREF _Toc262951790 \h </w:instrText>
+              <w:instrText xml:space="preserve"> PAGEREF _Toc263189904 \h </w:instrText>
             </w:r>
             <w:r>
               <w:rPr>
@@ -994,7 +994,7 @@
               <w:lang w:val="fr-CA" w:eastAsia="fr-CA"/>
             </w:rPr>
           </w:pPr>
-          <w:hyperlink w:anchor="_Toc262951791" w:history="1">
+          <w:hyperlink w:anchor="_Toc263189905" w:history="1">
             <w:r>
               <w:rPr>
                 <w:rStyle w:val="Lienhypertexte"/>
@@ -1022,7 +1022,7 @@
                 <w:noProof/>
                 <w:webHidden/>
               </w:rPr>
-              <w:instrText xml:space="preserve"> PAGEREF _Toc262951791 \h </w:instrText>
+              <w:instrText xml:space="preserve"> PAGEREF _Toc263189905 \h </w:instrText>
             </w:r>
             <w:r>
               <w:rPr>
@@ -1042,7 +1042,7 @@
                 <w:noProof/>
                 <w:webHidden/>
               </w:rPr>
-              <w:t>7</w:t>
+              <w:t>8</w:t>
             </w:r>
             <w:r>
               <w:rPr>
@@ -1064,12 +1064,12 @@
               <w:lang w:val="fr-CA" w:eastAsia="fr-CA"/>
             </w:rPr>
           </w:pPr>
-          <w:hyperlink w:anchor="_Toc262951792" w:history="1">
+          <w:hyperlink w:anchor="_Toc263189906" w:history="1">
             <w:r>
               <w:rPr>
                 <w:rStyle w:val="Lienhypertexte"/>
                 <w:noProof/>
-                <w:lang w:val="en-US"/>
+                <w:lang w:val="en-CA"/>
               </w:rPr>
               <w:t>Troubleshooting</w:t>
             </w:r>
@@ -1092,7 +1092,7 @@
                 <w:noProof/>
                 <w:webHidden/>
               </w:rPr>
-              <w:instrText xml:space="preserve"> PAGEREF _Toc262951792 \h </w:instrText>
+              <w:instrText xml:space="preserve"> PAGEREF _Toc263189906 \h </w:instrText>
             </w:r>
             <w:r>
               <w:rPr>
@@ -1134,7 +1134,7 @@
               <w:lang w:val="fr-CA" w:eastAsia="fr-CA"/>
             </w:rPr>
           </w:pPr>
-          <w:hyperlink w:anchor="_Toc262951793" w:history="1">
+          <w:hyperlink w:anchor="_Toc263189907" w:history="1">
             <w:r>
               <w:rPr>
                 <w:rStyle w:val="Lienhypertexte"/>
@@ -1162,7 +1162,7 @@
                 <w:noProof/>
                 <w:webHidden/>
               </w:rPr>
-              <w:instrText xml:space="preserve"> PAGEREF _Toc262951793 \h </w:instrText>
+              <w:instrText xml:space="preserve"> PAGEREF _Toc263189907 \h </w:instrText>
             </w:r>
             <w:r>
               <w:rPr>
@@ -1204,7 +1204,7 @@
               <w:lang w:val="fr-CA" w:eastAsia="fr-CA"/>
             </w:rPr>
           </w:pPr>
-          <w:hyperlink w:anchor="_Toc262951794" w:history="1">
+          <w:hyperlink w:anchor="_Toc263189908" w:history="1">
             <w:r>
               <w:rPr>
                 <w:rStyle w:val="Lienhypertexte"/>
@@ -1232,7 +1232,7 @@
                 <w:noProof/>
                 <w:webHidden/>
               </w:rPr>
-              <w:instrText xml:space="preserve"> PAGEREF _Toc262951794 \h </w:instrText>
+              <w:instrText xml:space="preserve"> PAGEREF _Toc263189908 \h </w:instrText>
             </w:r>
             <w:r>
               <w:rPr>
@@ -1274,7 +1274,7 @@
               <w:lang w:val="fr-CA" w:eastAsia="fr-CA"/>
             </w:rPr>
           </w:pPr>
-          <w:hyperlink w:anchor="_Toc262951795" w:history="1">
+          <w:hyperlink w:anchor="_Toc263189909" w:history="1">
             <w:r>
               <w:rPr>
                 <w:rStyle w:val="Lienhypertexte"/>
@@ -1302,7 +1302,7 @@
                 <w:noProof/>
                 <w:webHidden/>
               </w:rPr>
-              <w:instrText xml:space="preserve"> PAGEREF _Toc262951795 \h </w:instrText>
+              <w:instrText xml:space="preserve"> PAGEREF _Toc263189909 \h </w:instrText>
             </w:r>
             <w:r>
               <w:rPr>
@@ -1344,7 +1344,7 @@
               <w:lang w:val="fr-CA" w:eastAsia="fr-CA"/>
             </w:rPr>
           </w:pPr>
-          <w:hyperlink w:anchor="_Toc262951796" w:history="1">
+          <w:hyperlink w:anchor="_Toc263189910" w:history="1">
             <w:r>
               <w:rPr>
                 <w:rStyle w:val="Lienhypertexte"/>
@@ -1372,7 +1372,7 @@
                 <w:noProof/>
                 <w:webHidden/>
               </w:rPr>
-              <w:instrText xml:space="preserve"> PAGEREF _Toc262951796 \h </w:instrText>
+              <w:instrText xml:space="preserve"> PAGEREF _Toc263189910 \h </w:instrText>
             </w:r>
             <w:r>
               <w:rPr>
@@ -1440,7 +1440,7 @@
           <w:lang w:val="en-CA"/>
         </w:rPr>
       </w:pPr>
-      <w:bookmarkStart w:id="0" w:name="_Toc262951778"/>
+      <w:bookmarkStart w:id="0" w:name="_Toc263189892"/>
       <w:r>
         <w:rPr>
           <w:rStyle w:val="Titre1Car"/>
@@ -1478,7 +1478,7 @@
           <w:color w:val="365F91" w:themeColor="accent1" w:themeShade="BF"/>
           <w:sz w:val="28"/>
           <w:szCs w:val="28"/>
-          <w:lang w:eastAsia="fr-CA"/>
+          <w:lang w:val="en-CA" w:eastAsia="fr-CA"/>
         </w:rPr>
         <w:drawing>
           <wp:inline distT="0" distB="0" distL="0" distR="0">
@@ -1539,7 +1539,7 @@
           <w:lang w:val="en-CA"/>
         </w:rPr>
       </w:pPr>
-      <w:bookmarkStart w:id="1" w:name="_Toc262951779"/>
+      <w:bookmarkStart w:id="1" w:name="_Toc263189893"/>
       <w:r>
         <w:rPr>
           <w:rStyle w:val="Titre1Car"/>
@@ -1703,19 +1703,29 @@
           <w:ilvl w:val="0"/>
           <w:numId w:val="1"/>
         </w:numPr>
-      </w:pPr>
-      <w:r>
+        <w:rPr>
+          <w:lang w:val="en-CA"/>
+        </w:rPr>
+      </w:pPr>
+      <w:r>
+        <w:rPr>
+          <w:lang w:val="en-CA"/>
+        </w:rPr>
         <w:t>TortoiseSVN (</w:t>
       </w:r>
       <w:hyperlink r:id="rId13" w:history="1">
         <w:r>
           <w:rPr>
             <w:rStyle w:val="Lienhypertexte"/>
+            <w:lang w:val="en-CA"/>
           </w:rPr>
           <w:t>http://tortoisesvn.net/downloads</w:t>
         </w:r>
       </w:hyperlink>
       <w:r>
+        <w:rPr>
+          <w:lang w:val="en-CA"/>
+        </w:rPr>
         <w:t>)</w:t>
       </w:r>
     </w:p>
@@ -1726,7 +1736,7 @@
           <w:lang w:val="en-CA"/>
         </w:rPr>
       </w:pPr>
-      <w:bookmarkStart w:id="2" w:name="_Toc262951780"/>
+      <w:bookmarkStart w:id="2" w:name="_Toc263189894"/>
       <w:r>
         <w:rPr>
           <w:lang w:val="en-CA"/>
@@ -1737,12 +1747,39 @@
     </w:p>
     <w:p>
       <w:pPr>
+        <w:pStyle w:val="Citationintense"/>
+        <w:pBdr>
+          <w:bottom w:val="single" w:sz="4" w:space="1" w:color="FF0000"/>
+        </w:pBdr>
+        <w:rPr>
+          <w:color w:val="FF0000"/>
+          <w:lang w:val="en-CA"/>
+        </w:rPr>
+      </w:pPr>
+      <w:r>
+        <w:rPr>
+          <w:color w:val="FF0000"/>
+          <w:lang w:val="en-CA"/>
+        </w:rPr>
+        <w:t>IMPORTANT</w:t>
+      </w:r>
+      <w:r>
+        <w:rPr>
+          <w:color w:val="FF0000"/>
+          <w:lang w:val="en-CA"/>
+        </w:rPr>
+        <w:br/>
+        <w:t>See the troubleshooting part after all the installations.</w:t>
+      </w:r>
+    </w:p>
+    <w:p>
+      <w:pPr>
         <w:pStyle w:val="Titre2"/>
         <w:rPr>
           <w:lang w:val="en-CA"/>
         </w:rPr>
       </w:pPr>
-      <w:bookmarkStart w:id="3" w:name="_Toc262951781"/>
+      <w:bookmarkStart w:id="3" w:name="_Toc263189895"/>
       <w:r>
         <w:rPr>
           <w:lang w:val="en-CA"/>
@@ -1804,6 +1841,7 @@
         <w:rPr>
           <w:lang w:val="en-CA"/>
         </w:rPr>
+        <w:lastRenderedPageBreak/>
         <w:t>So it goes like this:</w:t>
       </w:r>
     </w:p>
@@ -1867,7 +1905,6 @@
         <w:rPr>
           <w:lang w:val="en-CA"/>
         </w:rPr>
-        <w:lastRenderedPageBreak/>
         <w:t xml:space="preserve">Follow the installation steps (click next), </w:t>
       </w:r>
     </w:p>
@@ -2040,6 +2077,9 @@
     <w:p>
       <w:pPr>
         <w:pStyle w:val="Citationintense"/>
+        <w:pBdr>
+          <w:bottom w:val="single" w:sz="4" w:space="1" w:color="FF0000"/>
+        </w:pBdr>
         <w:rPr>
           <w:color w:val="FF0000"/>
           <w:lang w:val="en-CA"/>
@@ -2125,7 +2165,7 @@
           <w:lang w:val="en-CA"/>
         </w:rPr>
       </w:pPr>
-      <w:bookmarkStart w:id="4" w:name="_Toc262951782"/>
+      <w:bookmarkStart w:id="4" w:name="_Toc263189896"/>
       <w:r>
         <w:rPr>
           <w:lang w:val="en-CA"/>
@@ -2154,7 +2194,7 @@
           <w:lang w:val="en-CA"/>
         </w:rPr>
       </w:pPr>
-      <w:bookmarkStart w:id="5" w:name="_Toc262951783"/>
+      <w:bookmarkStart w:id="5" w:name="_Toc263189897"/>
       <w:r>
         <w:rPr>
           <w:lang w:val="en-CA"/>
@@ -2195,7 +2235,7 @@
           <w:lang w:val="en-CA"/>
         </w:rPr>
       </w:pPr>
-      <w:bookmarkStart w:id="6" w:name="_Toc262951784"/>
+      <w:bookmarkStart w:id="6" w:name="_Toc263189898"/>
       <w:r>
         <w:rPr>
           <w:lang w:val="en-CA"/>
@@ -2387,7 +2427,7 @@
       <w:r>
         <w:rPr>
           <w:noProof/>
-          <w:lang w:eastAsia="fr-CA"/>
+          <w:lang w:val="en-CA" w:eastAsia="fr-CA"/>
         </w:rPr>
         <w:lastRenderedPageBreak/>
         <w:drawing>
@@ -2641,7 +2681,7 @@
           <w:lang w:val="en-CA"/>
         </w:rPr>
       </w:pPr>
-      <w:bookmarkStart w:id="7" w:name="_Toc262951785"/>
+      <w:bookmarkStart w:id="7" w:name="_Toc263189899"/>
       <w:r>
         <w:rPr>
           <w:lang w:val="en-CA"/>
@@ -2658,7 +2698,7 @@
           <w:lang w:val="en-CA"/>
         </w:rPr>
       </w:pPr>
-      <w:bookmarkStart w:id="8" w:name="_Toc262951786"/>
+      <w:bookmarkStart w:id="8" w:name="_Toc263189900"/>
       <w:r>
         <w:rPr>
           <w:lang w:val="en-CA"/>
@@ -2749,6 +2789,9 @@
     <w:p>
       <w:pPr>
         <w:pStyle w:val="Citationintense"/>
+        <w:pBdr>
+          <w:bottom w:val="single" w:sz="4" w:space="1" w:color="FF0000"/>
+        </w:pBdr>
         <w:rPr>
           <w:color w:val="FF0000"/>
           <w:lang w:val="en-CA"/>
@@ -2783,7 +2826,7 @@
           <w:lang w:val="en-CA"/>
         </w:rPr>
       </w:pPr>
-      <w:bookmarkStart w:id="9" w:name="_Toc262951787"/>
+      <w:bookmarkStart w:id="9" w:name="_Toc263189901"/>
       <w:r>
         <w:rPr>
           <w:lang w:val="en-CA"/>
@@ -2848,7 +2891,7 @@
           <w:lang w:val="en-CA"/>
         </w:rPr>
       </w:pPr>
-      <w:bookmarkStart w:id="10" w:name="_Toc262951788"/>
+      <w:bookmarkStart w:id="10" w:name="_Toc263189902"/>
       <w:r>
         <w:rPr>
           <w:lang w:val="en-CA"/>
@@ -3081,7 +3124,7 @@
           <w:lang w:val="en-CA"/>
         </w:rPr>
       </w:pPr>
-      <w:bookmarkStart w:id="11" w:name="_Toc262951789"/>
+      <w:bookmarkStart w:id="11" w:name="_Toc263189903"/>
       <w:r>
         <w:rPr>
           <w:lang w:val="en-CA"/>
@@ -3159,6 +3202,8 @@
           <w:numId w:val="14"/>
         </w:numPr>
         <w:rPr>
+          <w:b/>
+          <w:bCs/>
           <w:lang w:val="en-CA"/>
         </w:rPr>
       </w:pPr>
@@ -3167,7 +3212,37 @@
           <w:lang w:val="en-CA"/>
         </w:rPr>
         <w:lastRenderedPageBreak/>
-        <w:t>Project &gt; Properties &gt; C/C++ Build &gt; Environment</w:t>
+        <w:t>Project &gt; Properties &gt; C/C++ General, Library paths tab, then add:</w:t>
+      </w:r>
+      <w:r>
+        <w:rPr>
+          <w:lang w:val="en-CA"/>
+        </w:rPr>
+        <w:br/>
+      </w:r>
+      <w:r>
+        <w:rPr>
+          <w:b/>
+          <w:bCs/>
+          <w:lang w:val="en-CA"/>
+        </w:rPr>
+        <w:t>/your project directory/sdl/lib</w:t>
+      </w:r>
+    </w:p>
+    <w:p>
+      <w:pPr>
+        <w:ind w:left="360"/>
+        <w:rPr>
+          <w:rStyle w:val="Emphaseple"/>
+          <w:lang w:val="en-CA"/>
+        </w:rPr>
+      </w:pPr>
+      <w:r>
+        <w:rPr>
+          <w:rStyle w:val="Emphaseple"/>
+          <w:lang w:val="en-CA"/>
+        </w:rPr>
+        <w:t>This is important, SDL won’t be found if not define.</w:t>
       </w:r>
     </w:p>
     <w:p>
@@ -3185,23 +3260,7 @@
         <w:rPr>
           <w:lang w:val="en-CA"/>
         </w:rPr>
-        <w:t>Click Add… and create a variable name Path and paste the following as a value:</w:t>
-      </w:r>
-    </w:p>
-    <w:p>
-      <w:pPr>
-        <w:pStyle w:val="Paragraphedeliste"/>
-        <w:rPr>
-          <w:b/>
-          <w:lang w:val="en-CA"/>
-        </w:rPr>
-      </w:pPr>
-      <w:r>
-        <w:rPr>
-          <w:b/>
-          <w:lang w:val="en-CA"/>
-        </w:rPr>
-        <w:t>;C:\cygwin\bin;</w:t>
+        <w:t>Project &gt; Properties &gt; C/C++ Build &gt; Environment</w:t>
       </w:r>
     </w:p>
     <w:p>
@@ -3219,37 +3278,23 @@
         <w:rPr>
           <w:lang w:val="en-CA"/>
         </w:rPr>
-        <w:t xml:space="preserve">Then click apply on the bottom right corner of that window (ignore the error that eclipse throws again). </w:t>
-      </w:r>
-    </w:p>
-    <w:p>
-      <w:pPr>
-        <w:ind w:left="360"/>
-        <w:rPr>
-          <w:rStyle w:val="Emphaseple"/>
-          <w:lang w:val="en-CA"/>
-        </w:rPr>
-      </w:pPr>
-      <w:r>
-        <w:rPr>
-          <w:rStyle w:val="Emphaseple"/>
-          <w:lang w:val="en-CA"/>
-        </w:rPr>
-        <w:t xml:space="preserve">This is necessary to Build project; if this is not set, </w:t>
-      </w:r>
-      <w:r>
-        <w:rPr>
-          <w:rStyle w:val="Emphaseple"/>
-          <w:lang w:val="en-CA"/>
-        </w:rPr>
-        <w:t>the “</w:t>
-      </w:r>
-      <w:r>
-        <w:rPr>
-          <w:rStyle w:val="Emphaseple"/>
-          <w:lang w:val="en-CA"/>
-        </w:rPr>
-        <w:t>make” program won’t be found.</w:t>
+        <w:t>Click Add… and create a variable name Path and paste the following as a value:</w:t>
+      </w:r>
+    </w:p>
+    <w:p>
+      <w:pPr>
+        <w:pStyle w:val="Paragraphedeliste"/>
+        <w:rPr>
+          <w:b/>
+          <w:lang w:val="en-CA"/>
+        </w:rPr>
+      </w:pPr>
+      <w:r>
+        <w:rPr>
+          <w:b/>
+          <w:lang w:val="en-CA"/>
+        </w:rPr>
+        <w:t>;C:\cygwin\bin;</w:t>
       </w:r>
     </w:p>
     <w:p>
@@ -3267,19 +3312,39 @@
         <w:rPr>
           <w:lang w:val="en-CA"/>
         </w:rPr>
-        <w:t>Go to Tool Chain Editor in the same window (left list) and j</w:t>
-      </w:r>
-      <w:r>
-        <w:rPr>
-          <w:lang w:val="en-CA"/>
-        </w:rPr>
-        <w:t>ust make sure</w:t>
-      </w:r>
-      <w:r>
-        <w:rPr>
-          <w:lang w:val="en-CA"/>
-        </w:rPr>
-        <w:t xml:space="preserve"> the Current toolchain is Cygwin GCC.</w:t>
+        <w:t xml:space="preserve">Then click apply on the bottom right corner of that window (ignore the error that eclipse throws again). </w:t>
+      </w:r>
+    </w:p>
+    <w:p>
+      <w:pPr>
+        <w:ind w:left="360"/>
+        <w:rPr>
+          <w:i/>
+          <w:iCs/>
+          <w:color w:val="808080" w:themeColor="text1" w:themeTint="7F"/>
+          <w:lang w:val="en-CA"/>
+        </w:rPr>
+      </w:pPr>
+      <w:r>
+        <w:rPr>
+          <w:rStyle w:val="Emphaseple"/>
+          <w:lang w:val="en-CA"/>
+        </w:rPr>
+        <w:t xml:space="preserve">This is necessary to Build project; if this is not set, </w:t>
+      </w:r>
+      <w:r>
+        <w:rPr>
+          <w:rStyle w:val="Emphaseple"/>
+          <w:lang w:val="en-CA"/>
+        </w:rPr>
+        <w:t>the “</w:t>
+      </w:r>
+      <w:r>
+        <w:rPr>
+          <w:rStyle w:val="Emphaseple"/>
+          <w:lang w:val="en-CA"/>
+        </w:rPr>
+        <w:t>make” program won’t be found.</w:t>
       </w:r>
     </w:p>
     <w:p>
@@ -3297,12 +3362,42 @@
         <w:rPr>
           <w:lang w:val="en-CA"/>
         </w:rPr>
+        <w:t>Go to Tool Chain Editor in the same window (left list) and j</w:t>
+      </w:r>
+      <w:r>
+        <w:rPr>
+          <w:lang w:val="en-CA"/>
+        </w:rPr>
+        <w:t>ust make sure</w:t>
+      </w:r>
+      <w:r>
+        <w:rPr>
+          <w:lang w:val="en-CA"/>
+        </w:rPr>
+        <w:t xml:space="preserve"> the Current toolchain is Cygwin GCC.</w:t>
+      </w:r>
+    </w:p>
+    <w:p>
+      <w:pPr>
+        <w:pStyle w:val="Paragraphedeliste"/>
+        <w:numPr>
+          <w:ilvl w:val="0"/>
+          <w:numId w:val="14"/>
+        </w:numPr>
+        <w:rPr>
+          <w:lang w:val="en-CA"/>
+        </w:rPr>
+      </w:pPr>
+      <w:r>
+        <w:rPr>
+          <w:lang w:val="en-CA"/>
+        </w:rPr>
         <w:t xml:space="preserve">Go to Settings and then select the Tool Settings Tab and then Cygwin C++ Linker &gt; Libraries. </w:t>
       </w:r>
       <w:r>
         <w:rPr>
           <w:noProof/>
-          <w:lang w:eastAsia="fr-CA"/>
+          <w:lang w:val="en-CA" w:eastAsia="fr-CA"/>
         </w:rPr>
         <w:drawing>
           <wp:inline distT="0" distB="0" distL="0" distR="0">
@@ -3371,7 +3466,7 @@
       <w:r>
         <w:rPr>
           <w:noProof/>
-          <w:lang w:eastAsia="fr-CA"/>
+          <w:lang w:val="en-CA" w:eastAsia="fr-CA"/>
         </w:rPr>
         <w:drawing>
           <wp:inline distT="0" distB="0" distL="0" distR="0">
@@ -3478,6 +3573,7 @@
           <w:bCs/>
           <w:lang w:val="en-CA"/>
         </w:rPr>
+        <w:lastRenderedPageBreak/>
         <w:t>SDL</w:t>
       </w:r>
     </w:p>
@@ -3537,57 +3633,7 @@
           <w:rStyle w:val="Emphaseple"/>
           <w:lang w:val="en-CA"/>
         </w:rPr>
-        <w:lastRenderedPageBreak/>
-        <w:t xml:space="preserve">You can put the SDL.dll file beside your project.exe in the Debug folder in your Eclipse project folder, but this </w:t>
-      </w:r>
-      <w:r>
-        <w:rPr>
-          <w:rStyle w:val="Emphaseple"/>
-          <w:lang w:val="en-CA"/>
-        </w:rPr>
-        <w:t xml:space="preserve">won’t </w:t>
-      </w:r>
-      <w:r>
-        <w:rPr>
-          <w:rStyle w:val="Emphaseple"/>
-          <w:lang w:val="en-CA"/>
-        </w:rPr>
-        <w:t>change anything</w:t>
-      </w:r>
-      <w:r>
-        <w:rPr>
-          <w:rStyle w:val="Emphaseple"/>
-          <w:lang w:val="en-CA"/>
-        </w:rPr>
-        <w:t xml:space="preserve"> </w:t>
-      </w:r>
-      <w:r>
-        <w:rPr>
-          <w:rStyle w:val="Emphaseple"/>
-          <w:lang w:val="en-CA"/>
-        </w:rPr>
-        <w:t>unless you have multiple SDL project</w:t>
-      </w:r>
-      <w:r>
-        <w:rPr>
-          <w:rStyle w:val="Emphaseple"/>
-          <w:lang w:val="en-CA"/>
-        </w:rPr>
-        <w:t>s</w:t>
-      </w:r>
-      <w:r>
-        <w:rPr>
-          <w:rStyle w:val="Emphaseple"/>
-          <w:lang w:val="en-CA"/>
-        </w:rPr>
-        <w:t xml:space="preserve"> each using its own SDL version</w:t>
-      </w:r>
-      <w:r>
-        <w:rPr>
-          <w:rStyle w:val="Emphaseple"/>
-          <w:lang w:val="en-CA"/>
-        </w:rPr>
-        <w:t>.</w:t>
+        <w:t>You can put the SDL.dll file beside your project.exe in the Debug folder in your Eclipse project folder, but this won’t change anything unless you have multiple SDL projects each using its own SDL version.</w:t>
       </w:r>
     </w:p>
     <w:p>
@@ -3610,7 +3656,7 @@
           <w:lang w:val="en-CA"/>
         </w:rPr>
       </w:pPr>
-      <w:bookmarkStart w:id="12" w:name="_Toc262951790"/>
+      <w:bookmarkStart w:id="12" w:name="_Toc263189904"/>
       <w:r>
         <w:rPr>
           <w:lang w:val="en-CA"/>
@@ -3651,7 +3697,8 @@
       </w:r>
       <w:r>
         <w:rPr>
-          <w:lang w:val="en-CA"/>
+          <w:noProof/>
+          <w:lang w:val="en-CA" w:eastAsia="fr-CA"/>
         </w:rPr>
         <w:drawing>
           <wp:inline distT="0" distB="0" distL="0" distR="0">
@@ -3703,7 +3750,19 @@
         <w:rPr>
           <w:lang w:val="en-CA"/>
         </w:rPr>
-        <w:t xml:space="preserve"> button.</w:t>
+        <w:t xml:space="preserve"> button</w:t>
+      </w:r>
+      <w:r>
+        <w:rPr>
+          <w:lang w:val="en-CA"/>
+        </w:rPr>
+        <w:t xml:space="preserve"> beside the Library Search Path (-L)</w:t>
+      </w:r>
+      <w:r>
+        <w:rPr>
+          <w:lang w:val="en-CA"/>
+        </w:rPr>
+        <w:t>.</w:t>
       </w:r>
       <w:r>
         <w:rPr>
@@ -3737,7 +3796,7 @@
           <w:b w:val="0"/>
           <w:bCs w:val="0"/>
           <w:noProof/>
-          <w:lang w:eastAsia="fr-CA"/>
+          <w:lang w:val="en-CA" w:eastAsia="fr-CA"/>
         </w:rPr>
         <w:drawing>
           <wp:inline distT="0" distB="0" distL="0" distR="0">
@@ -3904,14 +3963,33 @@
     </w:p>
     <w:p>
       <w:pPr>
-        <w:rPr>
-          <w:lang w:val="en-CA"/>
-        </w:rPr>
-      </w:pPr>
-      <w:r>
-        <w:rPr>
-          <w:lang w:val="en-CA"/>
-        </w:rPr>
+        <w:pStyle w:val="Paragraphedeliste"/>
+        <w:numPr>
+          <w:ilvl w:val="0"/>
+          <w:numId w:val="19"/>
+        </w:numPr>
+        <w:rPr>
+          <w:lang w:val="en-CA"/>
+        </w:rPr>
+      </w:pPr>
+      <w:r>
+        <w:rPr>
+          <w:lang w:val="en-CA"/>
+        </w:rPr>
+        <w:t>Last step is to add the complementary module .dll file to your system32 directory (sysWOW64 for 64-bit OS). E.g. SDL_mixer.dll</w:t>
+      </w:r>
+    </w:p>
+    <w:p>
+      <w:pPr>
+        <w:rPr>
+          <w:lang w:val="en-CA"/>
+        </w:rPr>
+      </w:pPr>
+      <w:r>
+        <w:rPr>
+          <w:lang w:val="en-CA"/>
+        </w:rPr>
+        <w:lastRenderedPageBreak/>
         <w:t>That’s it for the complementary modules of SDL; you should be able now to call functions from these modules.</w:t>
       </w:r>
     </w:p>
@@ -3922,7 +4000,7 @@
           <w:lang w:val="en-CA"/>
         </w:rPr>
       </w:pPr>
-      <w:bookmarkStart w:id="13" w:name="_Toc262951791"/>
+      <w:bookmarkStart w:id="13" w:name="_Toc263189905"/>
       <w:r>
         <w:rPr>
           <w:lang w:val="en-CA"/>
@@ -3979,7 +4057,6 @@
         <w:rPr>
           <w:lang w:val="en-CA"/>
         </w:rPr>
-        <w:lastRenderedPageBreak/>
         <w:t xml:space="preserve">Go to </w:t>
       </w:r>
       <w:r>
@@ -3990,7 +4067,8 @@
       </w:r>
       <w:r>
         <w:rPr>
-          <w:lang w:val="en-CA"/>
+          <w:noProof/>
+          <w:lang w:val="en-CA" w:eastAsia="fr-CA"/>
         </w:rPr>
         <w:drawing>
           <wp:inline distT="0" distB="0" distL="0" distR="0">
@@ -4243,7 +4321,7 @@
       <w:r>
         <w:rPr>
           <w:noProof/>
-          <w:lang w:eastAsia="fr-CA"/>
+          <w:lang w:val="en-CA" w:eastAsia="fr-CA"/>
         </w:rPr>
         <w:drawing>
           <wp:inline distT="0" distB="0" distL="0" distR="0">
@@ -4302,12 +4380,12 @@
           <w:color w:val="365F91" w:themeColor="accent1" w:themeShade="BF"/>
           <w:sz w:val="28"/>
           <w:szCs w:val="28"/>
-          <w:lang w:val="en-US"/>
-        </w:rPr>
-      </w:pPr>
-      <w:r>
-        <w:rPr>
-          <w:lang w:val="en-US"/>
+          <w:lang w:val="en-CA"/>
+        </w:rPr>
+      </w:pPr>
+      <w:r>
+        <w:rPr>
+          <w:lang w:val="en-CA"/>
         </w:rPr>
         <w:br w:type="page"/>
       </w:r>
@@ -4316,13 +4394,13 @@
       <w:pPr>
         <w:pStyle w:val="Titre1"/>
         <w:rPr>
-          <w:lang w:val="en-US"/>
-        </w:rPr>
-      </w:pPr>
-      <w:bookmarkStart w:id="14" w:name="_Toc262951792"/>
-      <w:r>
-        <w:rPr>
-          <w:lang w:val="en-US"/>
+          <w:lang w:val="en-CA"/>
+        </w:rPr>
+      </w:pPr>
+      <w:bookmarkStart w:id="14" w:name="_Toc263189906"/>
+      <w:r>
+        <w:rPr>
+          <w:lang w:val="en-CA"/>
         </w:rPr>
         <w:lastRenderedPageBreak/>
         <w:t>Troubleshooting</w:t>
@@ -4331,6 +4409,11 @@
     </w:p>
     <w:p>
       <w:pPr>
+        <w:pBdr>
+          <w:top w:val="single" w:sz="4" w:space="1" w:color="FF0000"/>
+          <w:left w:val="single" w:sz="4" w:space="4" w:color="FF0000"/>
+          <w:bottom w:val="single" w:sz="4" w:space="1" w:color="FF0000"/>
+        </w:pBdr>
         <w:rPr>
           <w:lang w:val="en-CA"/>
         </w:rPr>
@@ -4344,6 +4427,11 @@
     </w:p>
     <w:p>
       <w:pPr>
+        <w:pBdr>
+          <w:top w:val="single" w:sz="4" w:space="1" w:color="FF0000"/>
+          <w:left w:val="single" w:sz="4" w:space="4" w:color="FF0000"/>
+          <w:bottom w:val="single" w:sz="4" w:space="1" w:color="FF0000"/>
+        </w:pBdr>
         <w:rPr>
           <w:i/>
           <w:lang w:val="en-CA"/>
@@ -4352,28 +4440,26 @@
       <w:r>
         <w:rPr>
           <w:i/>
-          <w:lang w:val="en-US"/>
+          <w:lang w:val="en-CA"/>
         </w:rPr>
         <w:t xml:space="preserve">make all </w:t>
       </w:r>
       <w:r>
         <w:rPr>
           <w:i/>
-          <w:lang w:val="en-US"/>
+          <w:lang w:val="en-CA"/>
         </w:rPr>
         <w:br/>
-        <w:t>src/testMain.d:1: *** multiple target patterns.  Stop.</w:t>
-      </w:r>
-      <w:r>
-        <w:rPr>
-          <w:i/>
-          <w:lang w:val="en-CA"/>
-        </w:rPr>
-        <w:t xml:space="preserve"> </w:t>
-      </w:r>
-    </w:p>
-    <w:p>
-      <w:pPr>
+        <w:t xml:space="preserve">src/testMain.d:1: *** multiple target patterns.  Stop. </w:t>
+      </w:r>
+    </w:p>
+    <w:p>
+      <w:pPr>
+        <w:pBdr>
+          <w:top w:val="single" w:sz="4" w:space="1" w:color="FF0000"/>
+          <w:left w:val="single" w:sz="4" w:space="4" w:color="FF0000"/>
+          <w:bottom w:val="single" w:sz="4" w:space="1" w:color="FF0000"/>
+        </w:pBdr>
         <w:rPr>
           <w:lang w:val="en-CA"/>
         </w:rPr>
@@ -4401,79 +4487,6 @@
           <w:lang w:val="en-CA"/>
         </w:rPr>
         <w:t xml:space="preserve"> and place it in Cygwin/bin.</w:t>
-      </w:r>
-    </w:p>
-    <w:p>
-      <w:pPr>
-        <w:rPr>
-          <w:lang w:val="en-CA"/>
-        </w:rPr>
-      </w:pPr>
-      <w:r>
-        <w:rPr>
-          <w:lang w:val="en-CA"/>
-        </w:rPr>
-        <w:t xml:space="preserve">If you get warning like: unresolved inclusion, find the include file in the project and add its path to the include paths </w:t>
-      </w:r>
-      <w:r>
-        <w:rPr>
-          <w:lang w:val="en-CA"/>
-        </w:rPr>
-        <w:t>in the project properties (Cygwin C++ Compiler &gt; Include paths)</w:t>
-      </w:r>
-    </w:p>
-    <w:p>
-      <w:pPr>
-        <w:rPr>
-          <w:lang w:val="en-CA"/>
-        </w:rPr>
-      </w:pPr>
-      <w:r>
-        <w:rPr>
-          <w:lang w:val="en-CA"/>
-        </w:rPr>
-        <w:br w:type="page"/>
-      </w:r>
-    </w:p>
-    <w:p>
-      <w:pPr>
-        <w:pStyle w:val="Titre1"/>
-        <w:rPr>
-          <w:lang w:val="en-CA"/>
-        </w:rPr>
-      </w:pPr>
-      <w:bookmarkStart w:id="15" w:name="_Toc262951793"/>
-      <w:r>
-        <w:rPr>
-          <w:lang w:val="en-CA"/>
-        </w:rPr>
-        <w:lastRenderedPageBreak/>
-        <w:t>Links</w:t>
-      </w:r>
-      <w:bookmarkEnd w:id="15"/>
-    </w:p>
-    <w:p>
-      <w:pPr>
-        <w:pStyle w:val="Titre2"/>
-        <w:rPr>
-          <w:lang w:val="en-CA"/>
-        </w:rPr>
-      </w:pPr>
-      <w:bookmarkStart w:id="16" w:name="_Toc262951794"/>
-      <w:r>
-        <w:rPr>
-          <w:lang w:val="en-CA"/>
-        </w:rPr>
-        <w:t>SVN for the projects</w:t>
-      </w:r>
-      <w:bookmarkEnd w:id="16"/>
-    </w:p>
-    <w:p>
-      <w:r>
-        <w:rPr>
-          <w:lang w:val="en-CA"/>
-        </w:rPr>
-        <w:t xml:space="preserve">The project is two projects; the main part is the game engine: </w:t>
       </w:r>
       <w:r>
         <w:rPr>
@@ -4485,7 +4498,107 @@
         <w:r>
           <w:rPr>
             <w:rStyle w:val="Lienhypertexte"/>
-            <w:lang w:val="en-US"/>
+            <w:lang w:val="en-CA"/>
+          </w:rPr>
+          <w:t>http://armconsoledemogame.googlecode.com/files/make.zip</w:t>
+        </w:r>
+      </w:hyperlink>
+    </w:p>
+    <w:p>
+      <w:pPr>
+        <w:pBdr>
+          <w:top w:val="single" w:sz="4" w:space="1" w:color="FF0000"/>
+          <w:bottom w:val="single" w:sz="4" w:space="1" w:color="FF0000"/>
+          <w:right w:val="single" w:sz="4" w:space="4" w:color="FF0000"/>
+          <w:between w:val="single" w:sz="4" w:space="1" w:color="FF0000"/>
+          <w:bar w:val="single" w:sz="4" w:color="FF0000"/>
+        </w:pBdr>
+        <w:rPr>
+          <w:lang w:val="en-CA"/>
+        </w:rPr>
+      </w:pPr>
+      <w:r>
+        <w:rPr>
+          <w:lang w:val="en-CA"/>
+        </w:rPr>
+        <w:t xml:space="preserve">If you get warning like: unresolved inclusion, find the include file in the project and add its path to the include paths </w:t>
+      </w:r>
+      <w:r>
+        <w:rPr>
+          <w:lang w:val="en-CA"/>
+        </w:rPr>
+        <w:t>in the project properties (Cygwin C++ Compiler &gt; Include paths)</w:t>
+      </w:r>
+    </w:p>
+    <w:p>
+      <w:pPr>
+        <w:rPr>
+          <w:lang w:val="en-CA"/>
+        </w:rPr>
+      </w:pPr>
+      <w:r>
+        <w:rPr>
+          <w:lang w:val="en-CA"/>
+        </w:rPr>
+        <w:br w:type="page"/>
+      </w:r>
+    </w:p>
+    <w:p>
+      <w:pPr>
+        <w:pStyle w:val="Titre1"/>
+        <w:rPr>
+          <w:lang w:val="en-CA"/>
+        </w:rPr>
+      </w:pPr>
+      <w:bookmarkStart w:id="15" w:name="_Toc263189907"/>
+      <w:r>
+        <w:rPr>
+          <w:lang w:val="en-CA"/>
+        </w:rPr>
+        <w:lastRenderedPageBreak/>
+        <w:t>Links</w:t>
+      </w:r>
+      <w:bookmarkEnd w:id="15"/>
+    </w:p>
+    <w:p>
+      <w:pPr>
+        <w:pStyle w:val="Titre2"/>
+        <w:rPr>
+          <w:lang w:val="en-CA"/>
+        </w:rPr>
+      </w:pPr>
+      <w:bookmarkStart w:id="16" w:name="_Toc263189908"/>
+      <w:r>
+        <w:rPr>
+          <w:lang w:val="en-CA"/>
+        </w:rPr>
+        <w:t>SVN for the projects</w:t>
+      </w:r>
+      <w:bookmarkEnd w:id="16"/>
+    </w:p>
+    <w:p>
+      <w:pPr>
+        <w:rPr>
+          <w:lang w:val="en-CA"/>
+        </w:rPr>
+      </w:pPr>
+      <w:r>
+        <w:rPr>
+          <w:lang w:val="en-CA"/>
+        </w:rPr>
+        <w:t xml:space="preserve">The project is two projects; the main part is the game engine: </w:t>
+      </w:r>
+      <w:r>
+        <w:rPr>
+          <w:lang w:val="en-CA"/>
+        </w:rPr>
+        <w:br/>
+      </w:r>
+      <w:hyperlink r:id="rId24" w:history="1">
+        <w:r>
+          <w:rPr>
+            <w:rStyle w:val="Lienhypertexte"/>
+            <w:lang w:val="en-CA"/>
           </w:rPr>
           <w:t>http://code.google.com/p/armconsole/</w:t>
         </w:r>
@@ -4494,32 +4607,26 @@
     <w:p>
       <w:pPr>
         <w:rPr>
-          <w:lang w:val="en-US"/>
-        </w:rPr>
-      </w:pPr>
-      <w:r>
-        <w:rPr>
-          <w:lang w:val="en-US"/>
-        </w:rPr>
-        <w:t>The second part is the demo game</w:t>
-      </w:r>
-      <w:r>
-        <w:rPr>
-          <w:lang w:val="en-US"/>
-        </w:rPr>
-        <w:t xml:space="preserve"> that is developed on pc:</w:t>
-      </w:r>
-      <w:r>
-        <w:rPr>
-          <w:lang w:val="en-US"/>
+          <w:lang w:val="en-CA"/>
+        </w:rPr>
+      </w:pPr>
+      <w:r>
+        <w:rPr>
+          <w:lang w:val="en-CA"/>
+        </w:rPr>
+        <w:t>The second part is the demo game that is developed on pc:</w:t>
+      </w:r>
+      <w:r>
+        <w:rPr>
+          <w:lang w:val="en-CA"/>
         </w:rPr>
         <w:br/>
       </w:r>
-      <w:hyperlink r:id="rId24" w:history="1">
+      <w:hyperlink r:id="rId25" w:history="1">
         <w:r>
           <w:rPr>
             <w:rStyle w:val="Lienhypertexte"/>
-            <w:lang w:val="en-US"/>
+            <w:lang w:val="en-CA"/>
           </w:rPr>
           <w:t>https://code.google.com/p/armconsoledemogame/</w:t>
         </w:r>
@@ -4532,7 +4639,7 @@
           <w:lang w:val="en-CA"/>
         </w:rPr>
       </w:pPr>
-      <w:bookmarkStart w:id="17" w:name="_Toc262951795"/>
+      <w:bookmarkStart w:id="17" w:name="_Toc263189909"/>
       <w:r>
         <w:rPr>
           <w:lang w:val="en-CA"/>
@@ -4571,11 +4678,11 @@
         </w:rPr>
         <w:br/>
       </w:r>
-      <w:hyperlink r:id="rId25" w:history="1">
+      <w:hyperlink r:id="rId26" w:history="1">
         <w:r>
           <w:rPr>
             <w:rStyle w:val="Lienhypertexte"/>
-            <w:lang w:val="en-US"/>
+            <w:lang w:val="en-CA"/>
           </w:rPr>
           <w:t>http://lazyfoo.net/SDL_tutorials/index.php</w:t>
         </w:r>
@@ -4588,7 +4695,7 @@
           <w:lang w:val="en-CA"/>
         </w:rPr>
       </w:pPr>
-      <w:bookmarkStart w:id="18" w:name="_Toc262951796"/>
+      <w:bookmarkStart w:id="18" w:name="_Toc263189910"/>
       <w:r>
         <w:rPr>
           <w:lang w:val="en-CA"/>
@@ -4621,7 +4728,7 @@
         </w:rPr>
         <w:br/>
       </w:r>
-      <w:hyperlink r:id="rId26" w:history="1">
+      <w:hyperlink r:id="rId27" w:history="1">
         <w:r>
           <w:rPr>
             <w:rStyle w:val="Lienhypertexte"/>
@@ -4649,7 +4756,7 @@
         </w:rPr>
         <w:br/>
       </w:r>
-      <w:hyperlink r:id="rId27" w:history="1">
+      <w:hyperlink r:id="rId28" w:history="1">
         <w:r>
           <w:rPr>
             <w:rStyle w:val="Lienhypertexte"/>
@@ -4660,16 +4767,28 @@
       </w:hyperlink>
     </w:p>
     <w:p>
-      <w:r>
+      <w:pPr>
+        <w:rPr>
+          <w:lang w:val="en-CA"/>
+        </w:rPr>
+      </w:pPr>
+      <w:r>
+        <w:rPr>
+          <w:lang w:val="en-CA"/>
+        </w:rPr>
         <w:t>Informations on Cygwin</w:t>
       </w:r>
       <w:r>
+        <w:rPr>
+          <w:lang w:val="en-CA"/>
+        </w:rPr>
         <w:br/>
       </w:r>
-      <w:hyperlink r:id="rId28" w:history="1">
+      <w:hyperlink r:id="rId29" w:history="1">
         <w:r>
           <w:rPr>
             <w:rStyle w:val="Lienhypertexte"/>
+            <w:lang w:val="en-CA"/>
           </w:rPr>
           <w:t>http://en.wikipedia.org/wiki/Cygwin</w:t>
         </w:r>
@@ -4693,7 +4812,7 @@
         </w:rPr>
         <w:br/>
       </w:r>
-      <w:hyperlink r:id="rId29" w:history="1">
+      <w:hyperlink r:id="rId30" w:history="1">
         <w:r>
           <w:rPr>
             <w:rStyle w:val="Lienhypertexte"/>
@@ -4704,10 +4823,10 @@
       </w:hyperlink>
     </w:p>
     <w:sectPr>
-      <w:headerReference w:type="even" r:id="rId30"/>
-      <w:headerReference w:type="default" r:id="rId31"/>
-      <w:footerReference w:type="even" r:id="rId32"/>
-      <w:footerReference w:type="default" r:id="rId33"/>
+      <w:headerReference w:type="even" r:id="rId31"/>
+      <w:headerReference w:type="default" r:id="rId32"/>
+      <w:footerReference w:type="even" r:id="rId33"/>
+      <w:footerReference w:type="default" r:id="rId34"/>
       <w:pgSz w:w="12240" w:h="15840"/>
       <w:pgMar w:top="1440" w:right="1800" w:bottom="1440" w:left="1800" w:header="708" w:footer="708" w:gutter="0"/>
       <w:cols w:space="708"/>
@@ -4872,9 +4991,6 @@
             <w:sdtPr>
               <w:alias w:val="Société"/>
               <w:id w:val="75971759"/>
-              <w:placeholder>
-                <w:docPart w:val="3050B040C0ED4704A10EFE49E30B3841"/>
-              </w:placeholder>
               <w:dataBinding w:prefixMappings="xmlns:ns0='http://schemas.openxmlformats.org/officeDocument/2006/extended-properties'" w:xpath="/ns0:Properties[1]/ns0:Company[1]" w:storeItemID="{6668398D-A668-4E3E-A5EB-62B293D839F1}"/>
               <w:text/>
             </w:sdtPr>
@@ -5349,6 +5465,92 @@
     </w:lvl>
   </w:abstractNum>
   <w:abstractNum w:abstractNumId="1">
+    <w:nsid w:val="0BBA0CA8"/>
+    <w:multiLevelType w:val="hybridMultilevel"/>
+    <w:tmpl w:val="80084584"/>
+    <w:lvl w:ilvl="0" w:tplc="0C0C000F">
+      <w:start w:val="1"/>
+      <w:numFmt w:val="decimal"/>
+      <w:lvlText w:val="%1."/>
+      <w:lvlJc w:val="left"/>
+      <w:pPr>
+        <w:ind w:left="720" w:hanging="360"/>
+      </w:pPr>
+    </w:lvl>
+    <w:lvl w:ilvl="1" w:tplc="0C0C0019" w:tentative="1">
+      <w:start w:val="1"/>
+      <w:numFmt w:val="lowerLetter"/>
+      <w:lvlText w:val="%2."/>
+      <w:lvlJc w:val="left"/>
+      <w:pPr>
+        <w:ind w:left="1440" w:hanging="360"/>
+      </w:pPr>
+    </w:lvl>
+    <w:lvl w:ilvl="2" w:tplc="0C0C001B" w:tentative="1">
+      <w:start w:val="1"/>
+      <w:numFmt w:val="lowerRoman"/>
+      <w:lvlText w:val="%3."/>
+      <w:lvlJc w:val="right"/>
+      <w:pPr>
+        <w:ind w:left="2160" w:hanging="180"/>
+      </w:pPr>
+    </w:lvl>
+    <w:lvl w:ilvl="3" w:tplc="0C0C000F" w:tentative="1">
+      <w:start w:val="1"/>
+      <w:numFmt w:val="decimal"/>
+      <w:lvlText w:val="%4."/>
+      <w:lvlJc w:val="left"/>
+      <w:pPr>
+        <w:ind w:left="2880" w:hanging="360"/>
+      </w:pPr>
+    </w:lvl>
+    <w:lvl w:ilvl="4" w:tplc="0C0C0019" w:tentative="1">
+      <w:start w:val="1"/>
+      <w:numFmt w:val="lowerLetter"/>
+      <w:lvlText w:val="%5."/>
+      <w:lvlJc w:val="left"/>
+      <w:pPr>
+        <w:ind w:left="3600" w:hanging="360"/>
+      </w:pPr>
+    </w:lvl>
+    <w:lvl w:ilvl="5" w:tplc="0C0C001B" w:tentative="1">
+      <w:start w:val="1"/>
+      <w:numFmt w:val="lowerRoman"/>
+      <w:lvlText w:val="%6."/>
+      <w:lvlJc w:val="right"/>
+      <w:pPr>
+        <w:ind w:left="4320" w:hanging="180"/>
+      </w:pPr>
+    </w:lvl>
+    <w:lvl w:ilvl="6" w:tplc="0C0C000F" w:tentative="1">
+      <w:start w:val="1"/>
+      <w:numFmt w:val="decimal"/>
+      <w:lvlText w:val="%7."/>
+      <w:lvlJc w:val="left"/>
+      <w:pPr>
+        <w:ind w:left="5040" w:hanging="360"/>
+      </w:pPr>
+    </w:lvl>
+    <w:lvl w:ilvl="7" w:tplc="0C0C0019" w:tentative="1">
+      <w:start w:val="1"/>
+      <w:numFmt w:val="lowerLetter"/>
+      <w:lvlText w:val="%8."/>
+      <w:lvlJc w:val="left"/>
+      <w:pPr>
+        <w:ind w:left="5760" w:hanging="360"/>
+      </w:pPr>
+    </w:lvl>
+    <w:lvl w:ilvl="8" w:tplc="0C0C001B" w:tentative="1">
+      <w:start w:val="1"/>
+      <w:numFmt w:val="lowerRoman"/>
+      <w:lvlText w:val="%9."/>
+      <w:lvlJc w:val="right"/>
+      <w:pPr>
+        <w:ind w:left="6480" w:hanging="180"/>
+      </w:pPr>
+    </w:lvl>
+  </w:abstractNum>
+  <w:abstractNum w:abstractNumId="2">
     <w:nsid w:val="0D6A4B26"/>
     <w:multiLevelType w:val="hybridMultilevel"/>
     <w:tmpl w:val="7CF8B310"/>
@@ -5434,7 +5636,7 @@
       </w:pPr>
     </w:lvl>
   </w:abstractNum>
-  <w:abstractNum w:abstractNumId="2">
+  <w:abstractNum w:abstractNumId="3">
     <w:nsid w:val="0FD35600"/>
     <w:multiLevelType w:val="hybridMultilevel"/>
     <w:tmpl w:val="13B6A216"/>
@@ -5520,7 +5722,7 @@
       </w:pPr>
     </w:lvl>
   </w:abstractNum>
-  <w:abstractNum w:abstractNumId="3">
+  <w:abstractNum w:abstractNumId="4">
     <w:nsid w:val="176357C7"/>
     <w:multiLevelType w:val="hybridMultilevel"/>
     <w:tmpl w:val="DF4E62B8"/>
@@ -5633,7 +5835,7 @@
       </w:rPr>
     </w:lvl>
   </w:abstractNum>
-  <w:abstractNum w:abstractNumId="4">
+  <w:abstractNum w:abstractNumId="5">
     <w:nsid w:val="1C4F27B1"/>
     <w:multiLevelType w:val="hybridMultilevel"/>
     <w:tmpl w:val="9A74F100"/>
@@ -5719,7 +5921,7 @@
       </w:pPr>
     </w:lvl>
   </w:abstractNum>
-  <w:abstractNum w:abstractNumId="5">
+  <w:abstractNum w:abstractNumId="6">
     <w:nsid w:val="20C971B1"/>
     <w:multiLevelType w:val="hybridMultilevel"/>
     <w:tmpl w:val="DC761F3C"/>
@@ -5805,7 +6007,7 @@
       </w:pPr>
     </w:lvl>
   </w:abstractNum>
-  <w:abstractNum w:abstractNumId="6">
+  <w:abstractNum w:abstractNumId="7">
     <w:nsid w:val="20DB3C11"/>
     <w:multiLevelType w:val="hybridMultilevel"/>
     <w:tmpl w:val="31EEC468"/>
@@ -5891,7 +6093,7 @@
       </w:pPr>
     </w:lvl>
   </w:abstractNum>
-  <w:abstractNum w:abstractNumId="7">
+  <w:abstractNum w:abstractNumId="8">
     <w:nsid w:val="24D3775B"/>
     <w:multiLevelType w:val="hybridMultilevel"/>
     <w:tmpl w:val="4382282A"/>
@@ -5980,7 +6182,7 @@
       </w:pPr>
     </w:lvl>
   </w:abstractNum>
-  <w:abstractNum w:abstractNumId="8">
+  <w:abstractNum w:abstractNumId="9">
     <w:nsid w:val="28253F90"/>
     <w:multiLevelType w:val="hybridMultilevel"/>
     <w:tmpl w:val="8C006D66"/>
@@ -6093,7 +6295,7 @@
       </w:rPr>
     </w:lvl>
   </w:abstractNum>
-  <w:abstractNum w:abstractNumId="9">
+  <w:abstractNum w:abstractNumId="10">
     <w:nsid w:val="39D978D2"/>
     <w:multiLevelType w:val="hybridMultilevel"/>
     <w:tmpl w:val="E88A865A"/>
@@ -6179,7 +6381,7 @@
       </w:pPr>
     </w:lvl>
   </w:abstractNum>
-  <w:abstractNum w:abstractNumId="10">
+  <w:abstractNum w:abstractNumId="11">
     <w:nsid w:val="4211443D"/>
     <w:multiLevelType w:val="hybridMultilevel"/>
     <w:tmpl w:val="EF58C4F2"/>
@@ -6292,7 +6494,7 @@
       </w:rPr>
     </w:lvl>
   </w:abstractNum>
-  <w:abstractNum w:abstractNumId="11">
+  <w:abstractNum w:abstractNumId="12">
     <w:nsid w:val="4AC12016"/>
     <w:multiLevelType w:val="hybridMultilevel"/>
     <w:tmpl w:val="634E46E6"/>
@@ -6378,7 +6580,7 @@
       </w:pPr>
     </w:lvl>
   </w:abstractNum>
-  <w:abstractNum w:abstractNumId="12">
+  <w:abstractNum w:abstractNumId="13">
     <w:nsid w:val="55C8216B"/>
     <w:multiLevelType w:val="hybridMultilevel"/>
     <w:tmpl w:val="6016BD64"/>
@@ -6464,10 +6666,10 @@
       </w:pPr>
     </w:lvl>
   </w:abstractNum>
-  <w:abstractNum w:abstractNumId="13">
+  <w:abstractNum w:abstractNumId="14">
     <w:nsid w:val="5E930A1E"/>
     <w:multiLevelType w:val="hybridMultilevel"/>
-    <w:tmpl w:val="B3962702"/>
+    <w:tmpl w:val="0CB0009E"/>
     <w:lvl w:ilvl="0" w:tplc="0C0C000F">
       <w:start w:val="1"/>
       <w:numFmt w:val="decimal"/>
@@ -6550,7 +6752,7 @@
       </w:pPr>
     </w:lvl>
   </w:abstractNum>
-  <w:abstractNum w:abstractNumId="14">
+  <w:abstractNum w:abstractNumId="15">
     <w:nsid w:val="608174D4"/>
     <w:multiLevelType w:val="hybridMultilevel"/>
     <w:tmpl w:val="769482E2"/>
@@ -6636,7 +6838,7 @@
       </w:pPr>
     </w:lvl>
   </w:abstractNum>
-  <w:abstractNum w:abstractNumId="15">
+  <w:abstractNum w:abstractNumId="16">
     <w:nsid w:val="6B1004F0"/>
     <w:multiLevelType w:val="hybridMultilevel"/>
     <w:tmpl w:val="CF4AE152"/>
@@ -6722,7 +6924,7 @@
       </w:pPr>
     </w:lvl>
   </w:abstractNum>
-  <w:abstractNum w:abstractNumId="16">
+  <w:abstractNum w:abstractNumId="17">
     <w:nsid w:val="6DF22471"/>
     <w:multiLevelType w:val="hybridMultilevel"/>
     <w:tmpl w:val="7B1A2B0A"/>
@@ -6808,7 +7010,7 @@
       </w:pPr>
     </w:lvl>
   </w:abstractNum>
-  <w:abstractNum w:abstractNumId="17">
+  <w:abstractNum w:abstractNumId="18">
     <w:nsid w:val="704E3591"/>
     <w:multiLevelType w:val="hybridMultilevel"/>
     <w:tmpl w:val="530A3658"/>
@@ -6894,7 +7096,7 @@
       </w:pPr>
     </w:lvl>
   </w:abstractNum>
-  <w:abstractNum w:abstractNumId="18">
+  <w:abstractNum w:abstractNumId="19">
     <w:nsid w:val="76C11476"/>
     <w:multiLevelType w:val="hybridMultilevel"/>
     <w:tmpl w:val="415E42D0"/>
@@ -6980,7 +7182,7 @@
       </w:pPr>
     </w:lvl>
   </w:abstractNum>
-  <w:abstractNum w:abstractNumId="19">
+  <w:abstractNum w:abstractNumId="20">
     <w:nsid w:val="78DE358A"/>
     <w:multiLevelType w:val="hybridMultilevel"/>
     <w:tmpl w:val="9D065EE8"/>
@@ -6993,7 +7195,7 @@
         <w:ind w:left="720" w:hanging="360"/>
       </w:pPr>
     </w:lvl>
-    <w:lvl w:ilvl="1" w:tplc="0C0C0019" w:tentative="1">
+    <w:lvl w:ilvl="1" w:tplc="0C0C0019">
       <w:start w:val="1"/>
       <w:numFmt w:val="lowerLetter"/>
       <w:lvlText w:val="%2."/>
@@ -7066,7 +7268,7 @@
       </w:pPr>
     </w:lvl>
   </w:abstractNum>
-  <w:abstractNum w:abstractNumId="20">
+  <w:abstractNum w:abstractNumId="21">
     <w:nsid w:val="7C5B7276"/>
     <w:multiLevelType w:val="hybridMultilevel"/>
     <w:tmpl w:val="B37082E4"/>
@@ -7152,7 +7354,7 @@
       </w:pPr>
     </w:lvl>
   </w:abstractNum>
-  <w:abstractNum w:abstractNumId="21">
+  <w:abstractNum w:abstractNumId="22">
     <w:nsid w:val="7EE31399"/>
     <w:multiLevelType w:val="hybridMultilevel"/>
     <w:tmpl w:val="102E2036"/>
@@ -7239,70 +7441,73 @@
     </w:lvl>
   </w:abstractNum>
   <w:num w:numId="1">
+    <w:abstractNumId w:val="9"/>
+  </w:num>
+  <w:num w:numId="2">
+    <w:abstractNumId w:val="17"/>
+  </w:num>
+  <w:num w:numId="3">
+    <w:abstractNumId w:val="7"/>
+  </w:num>
+  <w:num w:numId="4">
+    <w:abstractNumId w:val="6"/>
+  </w:num>
+  <w:num w:numId="5">
+    <w:abstractNumId w:val="13"/>
+  </w:num>
+  <w:num w:numId="6">
+    <w:abstractNumId w:val="21"/>
+  </w:num>
+  <w:num w:numId="7">
+    <w:abstractNumId w:val="22"/>
+  </w:num>
+  <w:num w:numId="8">
+    <w:abstractNumId w:val="5"/>
+  </w:num>
+  <w:num w:numId="9">
+    <w:abstractNumId w:val="12"/>
+  </w:num>
+  <w:num w:numId="10">
+    <w:abstractNumId w:val="19"/>
+  </w:num>
+  <w:num w:numId="11">
+    <w:abstractNumId w:val="18"/>
+  </w:num>
+  <w:num w:numId="12">
     <w:abstractNumId w:val="8"/>
   </w:num>
-  <w:num w:numId="2">
-    <w:abstractNumId w:val="16"/>
-  </w:num>
-  <w:num w:numId="3">
-    <w:abstractNumId w:val="6"/>
-  </w:num>
-  <w:num w:numId="4">
-    <w:abstractNumId w:val="5"/>
-  </w:num>
-  <w:num w:numId="5">
-    <w:abstractNumId w:val="12"/>
-  </w:num>
-  <w:num w:numId="6">
-    <w:abstractNumId w:val="20"/>
-  </w:num>
-  <w:num w:numId="7">
-    <w:abstractNumId w:val="21"/>
-  </w:num>
-  <w:num w:numId="8">
+  <w:num w:numId="13">
     <w:abstractNumId w:val="4"/>
   </w:num>
-  <w:num w:numId="9">
-    <w:abstractNumId w:val="11"/>
-  </w:num>
-  <w:num w:numId="10">
-    <w:abstractNumId w:val="18"/>
-  </w:num>
-  <w:num w:numId="11">
-    <w:abstractNumId w:val="17"/>
-  </w:num>
-  <w:num w:numId="12">
-    <w:abstractNumId w:val="7"/>
-  </w:num>
-  <w:num w:numId="13">
-    <w:abstractNumId w:val="3"/>
-  </w:num>
   <w:num w:numId="14">
-    <w:abstractNumId w:val="19"/>
+    <w:abstractNumId w:val="20"/>
   </w:num>
   <w:num w:numId="15">
     <w:abstractNumId w:val="0"/>
   </w:num>
   <w:num w:numId="16">
-    <w:abstractNumId w:val="9"/>
+    <w:abstractNumId w:val="10"/>
   </w:num>
   <w:num w:numId="17">
+    <w:abstractNumId w:val="16"/>
+  </w:num>
+  <w:num w:numId="18">
     <w:abstractNumId w:val="15"/>
   </w:num>
-  <w:num w:numId="18">
+  <w:num w:numId="19">
     <w:abstractNumId w:val="14"/>
   </w:num>
-  <w:num w:numId="19">
-    <w:abstractNumId w:val="13"/>
-  </w:num>
   <w:num w:numId="20">
-    <w:abstractNumId w:val="1"/>
+    <w:abstractNumId w:val="2"/>
   </w:num>
   <w:num w:numId="21">
-    <w:abstractNumId w:val="2"/>
+    <w:abstractNumId w:val="3"/>
   </w:num>
   <w:num w:numId="22">
-    <w:abstractNumId w:val="10"/>
+    <w:abstractNumId w:val="11"/>
+  </w:num>
+  <w:num w:numId="23">
+    <w:abstractNumId w:val="1"/>
   </w:num>
 </w:numbering>
 </file>
@@ -8154,64 +8359,6 @@
         </w:p>
       </w:docPartBody>
     </w:docPart>
-    <w:docPart>
-      <w:docPartPr>
-        <w:name w:val="3050B040C0ED4704A10EFE49E30B3841"/>
-        <w:category>
-          <w:name w:val="Général"/>
-          <w:gallery w:val="placeholder"/>
-        </w:category>
-        <w:types>
-          <w:type w:val="bbPlcHdr"/>
-        </w:types>
-        <w:behaviors>
-          <w:behavior w:val="content"/>
-        </w:behaviors>
-        <w:guid w:val="{E46B07FB-3562-486C-A9B6-156B21B71D20}"/>
-      </w:docPartPr>
-      <w:docPartBody>
-        <w:p>
-          <w:pPr>
-            <w:pStyle w:val="3050B040C0ED4704A10EFE49E30B3841"/>
-          </w:pPr>
-          <w:r>
-            <w:rPr>
-              <w:lang w:val="fr-FR"/>
-            </w:rPr>
-            <w:t>[Tapez le nom de la société]</w:t>
-          </w:r>
-        </w:p>
-      </w:docPartBody>
-    </w:docPart>
-    <w:docPart>
-      <w:docPartPr>
-        <w:name w:val="AA7DFFB0FD874F6EAD2AA8328D979F68"/>
-        <w:category>
-          <w:name w:val="Général"/>
-          <w:gallery w:val="placeholder"/>
-        </w:category>
-        <w:types>
-          <w:type w:val="bbPlcHdr"/>
-        </w:types>
-        <w:behaviors>
-          <w:behavior w:val="content"/>
-        </w:behaviors>
-        <w:guid w:val="{123FA289-DCAF-46A7-B70B-97704A425450}"/>
-      </w:docPartPr>
-      <w:docPartBody>
-        <w:p>
-          <w:pPr>
-            <w:pStyle w:val="AA7DFFB0FD874F6EAD2AA8328D979F68"/>
-          </w:pPr>
-          <w:r>
-            <w:rPr>
-              <w:lang w:val="fr-FR"/>
-            </w:rPr>
-            <w:t>[Tapez le nom de la société]</w:t>
-          </w:r>
-        </w:p>
-      </w:docPartBody>
-    </w:docPart>
   </w:docParts>
 </w:glossaryDocument>
 </file>
@@ -8297,6 +8444,8 @@
   </w:compat>
   <w:rsids>
     <w:rsidRoot w:val="008B61FD"/>
+    <w:rsid w:val="00213D18"/>
+    <w:rsid w:val="004F5D3F"/>
     <w:rsid w:val="008B61FD"/>
     <w:rsid w:val="00C6558A"/>
   </w:rsids>
@@ -8479,6 +8628,7 @@
   <w:style w:type="paragraph" w:default="1" w:styleId="Normal">
     <w:name w:val="Normal"/>
     <w:qFormat/>
+    <w:rsid w:val="00213D18"/>
   </w:style>
   <w:style w:type="character" w:default="1" w:styleId="Policepardfaut">
     <w:name w:val="Default Paragraph Font"/>
@@ -8864,7 +9014,7 @@
 </file>
 
 <file path=customXml/itemProps2.xml><?xml version="1.0" encoding="utf-8"?>
-<ds:datastoreItem xmlns:ds="http://schemas.openxmlformats.org/officeDocument/2006/customXml" ds:itemID="{5C20E7F8-D23D-4303-9A3B-6938C5AC674E}">
+<ds:datastoreItem xmlns:ds="http://schemas.openxmlformats.org/officeDocument/2006/customXml" ds:itemID="{A5C226AB-6F31-4DB5-A917-072F0C75E0C1}">
   <ds:schemaRefs>
     <ds:schemaRef ds:uri="http://schemas.openxmlformats.org/officeDocument/2006/bibliography"/>
   </ds:schemaRefs>

</xml_diff>